<commit_message>
Made a temporary change
</commit_message>
<xml_diff>
--- a/Embezzled Episode 1.docx
+++ b/Embezzled Episode 1.docx
@@ -28,6 +28,50 @@
     </w:p>
     <w:p>
       <w:pPr>
+        <w:rPr>
+          <w:b/>
+          <w:sz w:val="36"/>
+          <w:u w:val="single"/>
+        </w:rPr>
+      </w:pPr>
+      <w:r>
+        <w:rPr>
+          <w:b/>
+          <w:sz w:val="36"/>
+          <w:u w:val="single"/>
+        </w:rPr>
+        <w:tab/>
+      </w:r>
+      <w:r>
+        <w:rPr>
+          <w:b/>
+          <w:sz w:val="36"/>
+          <w:u w:val="single"/>
+        </w:rPr>
+        <w:tab/>
+      </w:r>
+      <w:r>
+        <w:rPr>
+          <w:b/>
+          <w:sz w:val="36"/>
+          <w:u w:val="single"/>
+        </w:rPr>
+        <w:tab/>
+      </w:r>
+      <w:r>
+        <w:rPr>
+          <w:b/>
+          <w:sz w:val="36"/>
+          <w:u w:val="single"/>
+        </w:rPr>
+        <w:tab/>
+        <w:t>CCC</w:t>
+      </w:r>
+      <w:bookmarkStart w:id="0" w:name="_GoBack"/>
+      <w:bookmarkEnd w:id="0"/>
+    </w:p>
+    <w:p>
+      <w:pPr>
         <w:spacing w:after="0" w:line="240" w:lineRule="auto"/>
         <w:outlineLvl w:val="0"/>
         <w:rPr>
@@ -101,8 +145,6 @@
         </w:rPr>
         <w:t>Script by Chetan.</w:t>
       </w:r>
-      <w:bookmarkStart w:id="0" w:name="_GoBack"/>
-      <w:bookmarkEnd w:id="0"/>
     </w:p>
     <w:p>
       <w:pPr>

</xml_diff>